<commit_message>
push sebelum revisi dan sidang akhir part2
</commit_message>
<xml_diff>
--- a/Yang di singkirkan.docx
+++ b/Yang di singkirkan.docx
@@ -5214,6 +5214,254 @@
       <w:bookmarkEnd w:id="0"/>
     </w:tbl>
     <w:p/>
+    <w:p/>
+    <w:p>
+      <w:r>
+        <w:t xml:space="preserve">Nama </w:t>
+      </w:r>
+      <w:proofErr w:type="spellStart"/>
+      <w:r>
+        <w:t>belakang</w:t>
+      </w:r>
+      <w:proofErr w:type="spellEnd"/>
+      <w:r>
+        <w:t xml:space="preserve">, </w:t>
+      </w:r>
+      <w:proofErr w:type="spellStart"/>
+      <w:r>
+        <w:t>nama</w:t>
+      </w:r>
+      <w:proofErr w:type="spellEnd"/>
+      <w:r>
+        <w:t xml:space="preserve"> </w:t>
+      </w:r>
+      <w:proofErr w:type="spellStart"/>
+      <w:r>
+        <w:t>depan</w:t>
+      </w:r>
+      <w:proofErr w:type="spellEnd"/>
+      <w:r>
+        <w:t xml:space="preserve">. </w:t>
+      </w:r>
+      <w:proofErr w:type="spellStart"/>
+      <w:r>
+        <w:t>Tahun</w:t>
+      </w:r>
+      <w:proofErr w:type="spellEnd"/>
+      <w:r>
+        <w:t xml:space="preserve">.  </w:t>
+      </w:r>
+      <w:proofErr w:type="spellStart"/>
+      <w:r>
+        <w:t>Judul</w:t>
+      </w:r>
+      <w:proofErr w:type="spellEnd"/>
+      <w:r>
+        <w:t xml:space="preserve">. </w:t>
+      </w:r>
+      <w:proofErr w:type="spellStart"/>
+      <w:r>
+        <w:t>Sumber</w:t>
+      </w:r>
+      <w:proofErr w:type="spellEnd"/>
+      <w:r>
+        <w:t xml:space="preserve">. Nama </w:t>
+      </w:r>
+      <w:proofErr w:type="spellStart"/>
+      <w:r>
+        <w:t>perguruan</w:t>
+      </w:r>
+      <w:proofErr w:type="spellEnd"/>
+      <w:r>
+        <w:t xml:space="preserve"> </w:t>
+      </w:r>
+      <w:proofErr w:type="spellStart"/>
+      <w:r>
+        <w:t>tinggi</w:t>
+      </w:r>
+      <w:proofErr w:type="spellEnd"/>
+      <w:r>
+        <w:t xml:space="preserve"> dan </w:t>
+      </w:r>
+      <w:proofErr w:type="spellStart"/>
+      <w:r>
+        <w:t>fakultas</w:t>
+      </w:r>
+      <w:proofErr w:type="spellEnd"/>
+      <w:r>
+        <w:t>.</w:t>
+      </w:r>
+    </w:p>
+    <w:p>
+      <w:pPr>
+        <w:ind w:left="567" w:hanging="567"/>
+        <w:jc w:val="both"/>
+      </w:pPr>
+      <w:bookmarkStart w:id="1" w:name="_Hlk108944177"/>
+      <w:proofErr w:type="spellStart"/>
+      <w:r>
+        <w:t>Alfiansyah</w:t>
+      </w:r>
+      <w:proofErr w:type="spellEnd"/>
+      <w:r>
+        <w:t xml:space="preserve">, </w:t>
+      </w:r>
+      <w:proofErr w:type="spellStart"/>
+      <w:r>
+        <w:t>Rizky</w:t>
+      </w:r>
+      <w:proofErr w:type="spellEnd"/>
+      <w:r>
+        <w:t xml:space="preserve">. 2021. </w:t>
+      </w:r>
+      <w:proofErr w:type="spellStart"/>
+      <w:r>
+        <w:t>Implementasi</w:t>
+      </w:r>
+      <w:proofErr w:type="spellEnd"/>
+      <w:r>
+        <w:t xml:space="preserve"> </w:t>
+      </w:r>
+      <w:r>
+        <w:rPr>
+          <w:i/>
+          <w:iCs/>
+        </w:rPr>
+        <w:t>Single Exponential Smoothing Method</w:t>
+      </w:r>
+      <w:r>
+        <w:t xml:space="preserve"> </w:t>
+      </w:r>
+      <w:proofErr w:type="spellStart"/>
+      <w:r>
+        <w:t>Sebagai</w:t>
+      </w:r>
+      <w:proofErr w:type="spellEnd"/>
+      <w:r>
+        <w:t xml:space="preserve"> Dasar </w:t>
+      </w:r>
+      <w:proofErr w:type="spellStart"/>
+      <w:r>
+        <w:t>Pengendalian</w:t>
+      </w:r>
+      <w:proofErr w:type="spellEnd"/>
+      <w:r>
+        <w:t xml:space="preserve"> </w:t>
+      </w:r>
+      <w:proofErr w:type="spellStart"/>
+      <w:r>
+        <w:t>Persediaan</w:t>
+      </w:r>
+      <w:proofErr w:type="spellEnd"/>
+      <w:r>
+        <w:t xml:space="preserve"> </w:t>
+      </w:r>
+      <w:proofErr w:type="spellStart"/>
+      <w:r>
+        <w:t>Bahan</w:t>
+      </w:r>
+      <w:proofErr w:type="spellEnd"/>
+      <w:r>
+        <w:t xml:space="preserve"> Baku Di </w:t>
+      </w:r>
+      <w:proofErr w:type="spellStart"/>
+      <w:r>
+        <w:t>Restoran</w:t>
+      </w:r>
+      <w:proofErr w:type="spellEnd"/>
+      <w:r>
+        <w:t xml:space="preserve"> </w:t>
+      </w:r>
+      <w:proofErr w:type="spellStart"/>
+      <w:r>
+        <w:t>Cepat</w:t>
+      </w:r>
+      <w:proofErr w:type="spellEnd"/>
+      <w:r>
+        <w:t xml:space="preserve"> </w:t>
+      </w:r>
+      <w:proofErr w:type="spellStart"/>
+      <w:r>
+        <w:t>Saji</w:t>
+      </w:r>
+      <w:proofErr w:type="spellEnd"/>
+      <w:r>
+        <w:t xml:space="preserve"> Fun Chicken </w:t>
+      </w:r>
+      <w:proofErr w:type="spellStart"/>
+      <w:r>
+        <w:t>Tumpang</w:t>
+      </w:r>
+      <w:proofErr w:type="spellEnd"/>
+      <w:r>
+        <w:t xml:space="preserve">. </w:t>
+      </w:r>
+      <w:proofErr w:type="spellStart"/>
+      <w:r>
+        <w:t>Tugas</w:t>
+      </w:r>
+      <w:proofErr w:type="spellEnd"/>
+      <w:r>
+        <w:t xml:space="preserve"> Akhir </w:t>
+      </w:r>
+      <w:proofErr w:type="spellStart"/>
+      <w:r>
+        <w:t>Skripsi</w:t>
+      </w:r>
+      <w:proofErr w:type="spellEnd"/>
+      <w:r>
+        <w:t xml:space="preserve">. Program </w:t>
+      </w:r>
+      <w:proofErr w:type="spellStart"/>
+      <w:r>
+        <w:t>Studi</w:t>
+      </w:r>
+      <w:proofErr w:type="spellEnd"/>
+      <w:r>
+        <w:t xml:space="preserve"> S1 </w:t>
+      </w:r>
+      <w:proofErr w:type="spellStart"/>
+      <w:r>
+        <w:t>Sistem</w:t>
+      </w:r>
+      <w:proofErr w:type="spellEnd"/>
+      <w:r>
+        <w:t xml:space="preserve"> </w:t>
+      </w:r>
+      <w:proofErr w:type="spellStart"/>
+      <w:r>
+        <w:t>Informasi</w:t>
+      </w:r>
+      <w:proofErr w:type="spellEnd"/>
+      <w:r>
+        <w:t xml:space="preserve"> Universitas Merdeka Malang </w:t>
+      </w:r>
+      <w:proofErr w:type="spellStart"/>
+      <w:r>
+        <w:t>Fakultas</w:t>
+      </w:r>
+      <w:proofErr w:type="spellEnd"/>
+      <w:r>
+        <w:t xml:space="preserve"> </w:t>
+      </w:r>
+      <w:proofErr w:type="spellStart"/>
+      <w:r>
+        <w:t>Teknologi</w:t>
+      </w:r>
+      <w:proofErr w:type="spellEnd"/>
+      <w:r>
+        <w:t xml:space="preserve"> </w:t>
+      </w:r>
+      <w:proofErr w:type="spellStart"/>
+      <w:r>
+        <w:t>Informasi</w:t>
+      </w:r>
+      <w:proofErr w:type="spellEnd"/>
+      <w:r>
+        <w:t>.</w:t>
+      </w:r>
+      <w:bookmarkEnd w:id="1"/>
+    </w:p>
     <w:sectPr>
       <w:pgSz w:w="12240" w:h="15840"/>
       <w:pgMar w:top="1440" w:right="1440" w:bottom="1440" w:left="1440" w:header="720" w:footer="720" w:gutter="0"/>

</xml_diff>